<commit_message>
Updated my section on the Sprint
</commit_message>
<xml_diff>
--- a/Sprints/Week 6  - SPRINT CYCLE.docx
+++ b/Sprints/Week 6  - SPRINT CYCLE.docx
@@ -296,13 +296,7 @@
         <w:rPr>
           <w:lang w:val="en-IE"/>
         </w:rPr>
-        <w:t xml:space="preserve">Evaluation </w:t>
-      </w:r>
-      <w:r>
-        <w:rPr>
-          <w:lang w:val="en-IE"/>
-        </w:rPr>
-        <w:t>(Plan to do)</w:t>
+        <w:t>Evaluation (Plan to do)</w:t>
       </w:r>
     </w:p>
     <w:p>
@@ -439,19 +433,7 @@
         <w:rPr>
           <w:lang w:val="en-IE"/>
         </w:rPr>
-        <w:t>/</w:t>
-      </w:r>
-      <w:r>
-        <w:rPr>
-          <w:lang w:val="en-IE"/>
-        </w:rPr>
-        <w:t>Login – Still working on encrypting the passwords and making sure they match with the database. This is being done in the Customer section, will work on Company section when completed. Will also have a look at Sessions, so the user will be logged in across</w:t>
-      </w:r>
-      <w:r>
-        <w:rPr>
-          <w:lang w:val="en-IE"/>
-        </w:rPr>
-        <w:t xml:space="preserve"> the site.  </w:t>
+        <w:t xml:space="preserve">/Login – Still working on encrypting the passwords and making sure they match with the database. This is being done in the Customer section, will work on Company section when completed. Will also have a look at Sessions, so the user will be logged in across the site.  </w:t>
       </w:r>
     </w:p>
     <w:p>
@@ -543,13 +525,7 @@
         <w:rPr>
           <w:lang w:val="en-IE"/>
         </w:rPr>
-        <w:t xml:space="preserve">Started to research how to </w:t>
-      </w:r>
-      <w:r>
-        <w:rPr>
-          <w:lang w:val="en-IE"/>
-        </w:rPr>
-        <w:t xml:space="preserve">save customer in the event by watching YouTube video, online stuff and other materials. Then, start to do coding in the c9 platform by using html, </w:t>
+        <w:t xml:space="preserve">Started to research how to save customer in the event by watching YouTube video, online stuff and other materials. Then, start to do coding in the c9 platform by using html, </w:t>
       </w:r>
       <w:proofErr w:type="spellStart"/>
       <w:r>
@@ -625,13 +601,7 @@
         <w:rPr>
           <w:lang w:val="en-IE"/>
         </w:rPr>
-        <w:t>Customer-Sear</w:t>
-      </w:r>
-      <w:r>
-        <w:rPr>
-          <w:lang w:val="en-IE"/>
-        </w:rPr>
-        <w:t>ch – Sprint 3 of 5 (Ali)</w:t>
+        <w:t>Customer-Search – Sprint 3 of 5 (Ali)</w:t>
       </w:r>
     </w:p>
     <w:p>
@@ -745,13 +715,7 @@
         <w:rPr>
           <w:lang w:val="en-IE"/>
         </w:rPr>
-        <w:t>The group is choosing Customer-Search because this is the basic premise and foundations of the pr</w:t>
-      </w:r>
-      <w:r>
-        <w:rPr>
-          <w:lang w:val="en-IE"/>
-        </w:rPr>
-        <w:t xml:space="preserve">oject. </w:t>
+        <w:t xml:space="preserve">The group is choosing Customer-Search because this is the basic premise and foundations of the project. </w:t>
       </w:r>
     </w:p>
     <w:p>
@@ -809,13 +773,7 @@
         <w:rPr>
           <w:lang w:val="en-IE"/>
         </w:rPr>
-        <w:t>/Login to allow access to the</w:t>
-      </w:r>
-      <w:r>
-        <w:rPr>
-          <w:lang w:val="en-IE"/>
-        </w:rPr>
-        <w:t xml:space="preserve"> websites and to have the purpose of a personalized area for the User (whether Company or Customer)</w:t>
+        <w:t>/Login to allow access to the websites and to have the purpose of a personalized area for the User (whether Company or Customer)</w:t>
       </w:r>
     </w:p>
     <w:p>
@@ -903,13 +861,61 @@
         <w:rPr>
           <w:lang w:val="en-GB"/>
         </w:rPr>
-        <w:t xml:space="preserve">The </w:t>
+        <w:t>Worked on t</w:t>
       </w:r>
       <w:r>
         <w:rPr>
           <w:lang w:val="en-GB"/>
         </w:rPr>
-        <w:t xml:space="preserve">page of customer adding the event and the page of showing the data which is insert the database. Do the input and output data which is on the process. </w:t>
+        <w:t>he page</w:t>
+      </w:r>
+      <w:r>
+        <w:rPr>
+          <w:lang w:val="en-GB"/>
+        </w:rPr>
+        <w:t>s, where the</w:t>
+      </w:r>
+      <w:r>
+        <w:rPr>
+          <w:lang w:val="en-GB"/>
+        </w:rPr>
+        <w:t xml:space="preserve"> customer</w:t>
+      </w:r>
+      <w:r>
+        <w:rPr>
+          <w:lang w:val="en-GB"/>
+        </w:rPr>
+        <w:t xml:space="preserve"> can add</w:t>
+      </w:r>
+      <w:r>
+        <w:rPr>
+          <w:lang w:val="en-GB"/>
+        </w:rPr>
+        <w:t xml:space="preserve"> the event and the pa</w:t>
+      </w:r>
+      <w:r>
+        <w:rPr>
+          <w:lang w:val="en-GB"/>
+        </w:rPr>
+        <w:t xml:space="preserve">ge of showing the data which then is </w:t>
+      </w:r>
+      <w:r>
+        <w:rPr>
+          <w:lang w:val="en-GB"/>
+        </w:rPr>
+        <w:t xml:space="preserve">insert </w:t>
+      </w:r>
+      <w:r>
+        <w:rPr>
+          <w:lang w:val="en-GB"/>
+        </w:rPr>
+        <w:t xml:space="preserve">into </w:t>
+      </w:r>
+      <w:r>
+        <w:rPr>
+          <w:lang w:val="en-GB"/>
+        </w:rPr>
+        <w:t xml:space="preserve">the database. Do the input and output data which is on the process. </w:t>
       </w:r>
     </w:p>
     <w:p>
@@ -925,16 +931,51 @@
           <w:tab w:val="left" w:pos="5460"/>
         </w:tabs>
         <w:rPr>
-          <w:lang w:val="en-IE"/>
-        </w:rPr>
-      </w:pPr>
-      <w:r>
-        <w:rPr>
           <w:b/>
           <w:lang w:val="en-IE"/>
         </w:rPr>
+      </w:pPr>
+      <w:r>
+        <w:rPr>
+          <w:b/>
+          <w:lang w:val="en-IE"/>
+        </w:rPr>
         <w:t>Keith:</w:t>
       </w:r>
+    </w:p>
+    <w:p>
+      <w:pPr>
+        <w:tabs>
+          <w:tab w:val="left" w:pos="5460"/>
+        </w:tabs>
+        <w:rPr>
+          <w:lang w:val="en-IE"/>
+        </w:rPr>
+      </w:pPr>
+      <w:r>
+        <w:rPr>
+          <w:lang w:val="en-IE"/>
+        </w:rPr>
+        <w:t>Worked on password encryption. Got it working on Wednesday. Starting working on cookies and sessions and general tidying up. Also worked on a confirm password JavaScript</w:t>
+      </w:r>
+      <w:bookmarkStart w:id="0" w:name="_GoBack"/>
+      <w:bookmarkEnd w:id="0"/>
+      <w:r>
+        <w:rPr>
+          <w:lang w:val="en-IE"/>
+        </w:rPr>
+        <w:t xml:space="preserve"> code where the passwords would be the same.</w:t>
+      </w:r>
+    </w:p>
+    <w:p>
+      <w:pPr>
+        <w:tabs>
+          <w:tab w:val="left" w:pos="5460"/>
+        </w:tabs>
+        <w:rPr>
+          <w:lang w:val="en-IE"/>
+        </w:rPr>
+      </w:pPr>
     </w:p>
     <w:p>
       <w:pPr>
@@ -1004,14 +1045,7 @@
           <w:rFonts w:cs="TimesNewRomanPSMT"/>
           <w:color w:val="000000"/>
         </w:rPr>
-        <w:t>Customer search page is nearly done and need some updates in code to work fully. It is</w:t>
-      </w:r>
-      <w:r>
-        <w:rPr>
-          <w:rFonts w:cs="TimesNewRomanPSMT"/>
-          <w:color w:val="000000"/>
-        </w:rPr>
-        <w:t xml:space="preserve"> working but with few errors but will try to clear all the errors this weekend. Until now customers would be able to search any specific service with any specific name.</w:t>
+        <w:t>Customer search page is nearly done and need some updates in code to work fully. It is working but with few errors but will try to clear all the errors this weekend. Until now customers would be able to search any specific service with any specific name.</w:t>
       </w:r>
     </w:p>
     <w:p>
@@ -1072,8 +1106,6 @@
           <w:lang w:val="en-IE"/>
         </w:rPr>
       </w:pPr>
-      <w:bookmarkStart w:id="0" w:name="_GoBack"/>
-      <w:bookmarkEnd w:id="0"/>
     </w:p>
     <w:p>
       <w:pPr>
@@ -1500,7 +1532,7 @@
     <w:lsdException w:name="Table Web 2" w:semiHidden="1" w:unhideWhenUsed="1"/>
     <w:lsdException w:name="Table Web 3" w:semiHidden="1" w:unhideWhenUsed="1"/>
     <w:lsdException w:name="Balloon Text" w:semiHidden="1" w:unhideWhenUsed="1"/>
-    <w:lsdException w:name="Table Grid" w:semiHidden="1" w:uiPriority="59" w:unhideWhenUsed="1"/>
+    <w:lsdException w:name="Table Grid" w:uiPriority="59"/>
     <w:lsdException w:name="Table Theme" w:semiHidden="1" w:unhideWhenUsed="1"/>
     <w:lsdException w:name="Placeholder Text" w:semiHidden="1"/>
     <w:lsdException w:name="Light Shading" w:uiPriority="60"/>
@@ -2178,10 +2210,22 @@
 </s:customData>
 </file>
 
+<file path=customXml/item2.xml><?xml version="1.0" encoding="utf-8"?>
+<b:Sources xmlns:b="http://schemas.openxmlformats.org/officeDocument/2006/bibliography" xmlns="http://schemas.openxmlformats.org/officeDocument/2006/bibliography" SelectedStyle="\HarvardAnglia2008OfficeOnline.xsl" StyleName="Harvard - Anglia" Version="2008"/>
+</file>
+
 <file path=customXml/itemProps1.xml><?xml version="1.0" encoding="utf-8"?>
 <ds:datastoreItem xmlns:ds="http://schemas.openxmlformats.org/officeDocument/2006/customXml" ds:itemID="{B1977F7D-205B-4081-913C-38D41E755F92}">
   <ds:schemaRefs>
     <ds:schemaRef ds:uri="http://www.wps.cn/officeDocument/2013/wpsCustomData"/>
   </ds:schemaRefs>
 </ds:datastoreItem>
+</file>
+
+<file path=customXml/itemProps2.xml><?xml version="1.0" encoding="utf-8"?>
+<ds:datastoreItem xmlns:ds="http://schemas.openxmlformats.org/officeDocument/2006/customXml" ds:itemID="{44EB4F84-BF1F-4B37-B40A-4055C79146C3}">
+  <ds:schemaRefs>
+    <ds:schemaRef ds:uri="http://schemas.openxmlformats.org/officeDocument/2006/bibliography"/>
+  </ds:schemaRefs>
+</ds:datastoreItem>
 </file>
</xml_diff>